<commit_message>
change app.js git_commands git screenshots
</commit_message>
<xml_diff>
--- a/git_screenshots.docx
+++ b/git_screenshots.docx
@@ -29,6 +29,46 @@
                     <a:xfrm>
                       <a:off x="0" y="0"/>
                       <a:ext cx="5731510" cy="3019425"/>
+                    </a:xfrm>
+                    <a:prstGeom prst="rect">
+                      <a:avLst/>
+                    </a:prstGeom>
+                  </pic:spPr>
+                </pic:pic>
+              </a:graphicData>
+            </a:graphic>
+          </wp:inline>
+        </w:drawing>
+      </w:r>
+    </w:p>
+    <w:p/>
+    <w:p>
+      <w:r>
+        <w:drawing>
+          <wp:inline distT="0" distB="0" distL="0" distR="0" wp14:anchorId="68AC6C03" wp14:editId="49DCD927">
+            <wp:extent cx="5731510" cy="3038475"/>
+            <wp:effectExtent l="0" t="0" r="2540" b="9525"/>
+            <wp:docPr id="2" name="Picture 2"/>
+            <wp:cNvGraphicFramePr>
+              <a:graphicFrameLocks xmlns:a="http://schemas.openxmlformats.org/drawingml/2006/main" noChangeAspect="1"/>
+            </wp:cNvGraphicFramePr>
+            <a:graphic xmlns:a="http://schemas.openxmlformats.org/drawingml/2006/main">
+              <a:graphicData uri="http://schemas.openxmlformats.org/drawingml/2006/picture">
+                <pic:pic xmlns:pic="http://schemas.openxmlformats.org/drawingml/2006/picture">
+                  <pic:nvPicPr>
+                    <pic:cNvPr id="1" name=""/>
+                    <pic:cNvPicPr/>
+                  </pic:nvPicPr>
+                  <pic:blipFill>
+                    <a:blip r:embed="rId5"/>
+                    <a:stretch>
+                      <a:fillRect/>
+                    </a:stretch>
+                  </pic:blipFill>
+                  <pic:spPr>
+                    <a:xfrm>
+                      <a:off x="0" y="0"/>
+                      <a:ext cx="5731510" cy="3038475"/>
                     </a:xfrm>
                     <a:prstGeom prst="rect">
                       <a:avLst/>

</xml_diff>

<commit_message>
capture final changes on git_commands.txt on master
</commit_message>
<xml_diff>
--- a/git_screenshots.docx
+++ b/git_screenshots.docx
@@ -69,6 +69,209 @@
                     <a:xfrm>
                       <a:off x="0" y="0"/>
                       <a:ext cx="5731510" cy="3038475"/>
+                    </a:xfrm>
+                    <a:prstGeom prst="rect">
+                      <a:avLst/>
+                    </a:prstGeom>
+                  </pic:spPr>
+                </pic:pic>
+              </a:graphicData>
+            </a:graphic>
+          </wp:inline>
+        </w:drawing>
+      </w:r>
+    </w:p>
+    <w:p/>
+    <w:p>
+      <w:r>
+        <w:lastRenderedPageBreak/>
+        <w:drawing>
+          <wp:inline distT="0" distB="0" distL="0" distR="0" wp14:anchorId="64D43293" wp14:editId="4AA9D614">
+            <wp:extent cx="5731510" cy="3462020"/>
+            <wp:effectExtent l="0" t="0" r="2540" b="5080"/>
+            <wp:docPr id="3" name="Picture 3"/>
+            <wp:cNvGraphicFramePr>
+              <a:graphicFrameLocks xmlns:a="http://schemas.openxmlformats.org/drawingml/2006/main" noChangeAspect="1"/>
+            </wp:cNvGraphicFramePr>
+            <a:graphic xmlns:a="http://schemas.openxmlformats.org/drawingml/2006/main">
+              <a:graphicData uri="http://schemas.openxmlformats.org/drawingml/2006/picture">
+                <pic:pic xmlns:pic="http://schemas.openxmlformats.org/drawingml/2006/picture">
+                  <pic:nvPicPr>
+                    <pic:cNvPr id="1" name=""/>
+                    <pic:cNvPicPr/>
+                  </pic:nvPicPr>
+                  <pic:blipFill>
+                    <a:blip r:embed="rId6"/>
+                    <a:stretch>
+                      <a:fillRect/>
+                    </a:stretch>
+                  </pic:blipFill>
+                  <pic:spPr>
+                    <a:xfrm>
+                      <a:off x="0" y="0"/>
+                      <a:ext cx="5731510" cy="3462020"/>
+                    </a:xfrm>
+                    <a:prstGeom prst="rect">
+                      <a:avLst/>
+                    </a:prstGeom>
+                  </pic:spPr>
+                </pic:pic>
+              </a:graphicData>
+            </a:graphic>
+          </wp:inline>
+        </w:drawing>
+      </w:r>
+    </w:p>
+    <w:p/>
+    <w:p>
+      <w:r>
+        <w:drawing>
+          <wp:inline distT="0" distB="0" distL="0" distR="0" wp14:anchorId="474E4371" wp14:editId="2FDF3635">
+            <wp:extent cx="5731510" cy="3356610"/>
+            <wp:effectExtent l="0" t="0" r="2540" b="0"/>
+            <wp:docPr id="4" name="Picture 4"/>
+            <wp:cNvGraphicFramePr>
+              <a:graphicFrameLocks xmlns:a="http://schemas.openxmlformats.org/drawingml/2006/main" noChangeAspect="1"/>
+            </wp:cNvGraphicFramePr>
+            <a:graphic xmlns:a="http://schemas.openxmlformats.org/drawingml/2006/main">
+              <a:graphicData uri="http://schemas.openxmlformats.org/drawingml/2006/picture">
+                <pic:pic xmlns:pic="http://schemas.openxmlformats.org/drawingml/2006/picture">
+                  <pic:nvPicPr>
+                    <pic:cNvPr id="1" name=""/>
+                    <pic:cNvPicPr/>
+                  </pic:nvPicPr>
+                  <pic:blipFill>
+                    <a:blip r:embed="rId7"/>
+                    <a:stretch>
+                      <a:fillRect/>
+                    </a:stretch>
+                  </pic:blipFill>
+                  <pic:spPr>
+                    <a:xfrm>
+                      <a:off x="0" y="0"/>
+                      <a:ext cx="5731510" cy="3356610"/>
+                    </a:xfrm>
+                    <a:prstGeom prst="rect">
+                      <a:avLst/>
+                    </a:prstGeom>
+                  </pic:spPr>
+                </pic:pic>
+              </a:graphicData>
+            </a:graphic>
+          </wp:inline>
+        </w:drawing>
+      </w:r>
+    </w:p>
+    <w:p/>
+    <w:p>
+      <w:r>
+        <w:lastRenderedPageBreak/>
+        <w:drawing>
+          <wp:inline distT="0" distB="0" distL="0" distR="0" wp14:anchorId="30A83527" wp14:editId="60D1C421">
+            <wp:extent cx="5731510" cy="3464560"/>
+            <wp:effectExtent l="0" t="0" r="2540" b="2540"/>
+            <wp:docPr id="5" name="Picture 5"/>
+            <wp:cNvGraphicFramePr>
+              <a:graphicFrameLocks xmlns:a="http://schemas.openxmlformats.org/drawingml/2006/main" noChangeAspect="1"/>
+            </wp:cNvGraphicFramePr>
+            <a:graphic xmlns:a="http://schemas.openxmlformats.org/drawingml/2006/main">
+              <a:graphicData uri="http://schemas.openxmlformats.org/drawingml/2006/picture">
+                <pic:pic xmlns:pic="http://schemas.openxmlformats.org/drawingml/2006/picture">
+                  <pic:nvPicPr>
+                    <pic:cNvPr id="1" name=""/>
+                    <pic:cNvPicPr/>
+                  </pic:nvPicPr>
+                  <pic:blipFill>
+                    <a:blip r:embed="rId8"/>
+                    <a:stretch>
+                      <a:fillRect/>
+                    </a:stretch>
+                  </pic:blipFill>
+                  <pic:spPr>
+                    <a:xfrm>
+                      <a:off x="0" y="0"/>
+                      <a:ext cx="5731510" cy="3464560"/>
+                    </a:xfrm>
+                    <a:prstGeom prst="rect">
+                      <a:avLst/>
+                    </a:prstGeom>
+                  </pic:spPr>
+                </pic:pic>
+              </a:graphicData>
+            </a:graphic>
+          </wp:inline>
+        </w:drawing>
+      </w:r>
+    </w:p>
+    <w:p/>
+    <w:p>
+      <w:r>
+        <w:drawing>
+          <wp:inline distT="0" distB="0" distL="0" distR="0" wp14:anchorId="15691050" wp14:editId="2F6FA36C">
+            <wp:extent cx="5731510" cy="3451225"/>
+            <wp:effectExtent l="0" t="0" r="2540" b="0"/>
+            <wp:docPr id="6" name="Picture 6"/>
+            <wp:cNvGraphicFramePr>
+              <a:graphicFrameLocks xmlns:a="http://schemas.openxmlformats.org/drawingml/2006/main" noChangeAspect="1"/>
+            </wp:cNvGraphicFramePr>
+            <a:graphic xmlns:a="http://schemas.openxmlformats.org/drawingml/2006/main">
+              <a:graphicData uri="http://schemas.openxmlformats.org/drawingml/2006/picture">
+                <pic:pic xmlns:pic="http://schemas.openxmlformats.org/drawingml/2006/picture">
+                  <pic:nvPicPr>
+                    <pic:cNvPr id="1" name=""/>
+                    <pic:cNvPicPr/>
+                  </pic:nvPicPr>
+                  <pic:blipFill>
+                    <a:blip r:embed="rId9"/>
+                    <a:stretch>
+                      <a:fillRect/>
+                    </a:stretch>
+                  </pic:blipFill>
+                  <pic:spPr>
+                    <a:xfrm>
+                      <a:off x="0" y="0"/>
+                      <a:ext cx="5731510" cy="3451225"/>
+                    </a:xfrm>
+                    <a:prstGeom prst="rect">
+                      <a:avLst/>
+                    </a:prstGeom>
+                  </pic:spPr>
+                </pic:pic>
+              </a:graphicData>
+            </a:graphic>
+          </wp:inline>
+        </w:drawing>
+      </w:r>
+    </w:p>
+    <w:p/>
+    <w:p>
+      <w:r>
+        <w:lastRenderedPageBreak/>
+        <w:drawing>
+          <wp:inline distT="0" distB="0" distL="0" distR="0" wp14:anchorId="366BA6B1" wp14:editId="74102111">
+            <wp:extent cx="5731510" cy="3478530"/>
+            <wp:effectExtent l="0" t="0" r="2540" b="7620"/>
+            <wp:docPr id="7" name="Picture 7"/>
+            <wp:cNvGraphicFramePr>
+              <a:graphicFrameLocks xmlns:a="http://schemas.openxmlformats.org/drawingml/2006/main" noChangeAspect="1"/>
+            </wp:cNvGraphicFramePr>
+            <a:graphic xmlns:a="http://schemas.openxmlformats.org/drawingml/2006/main">
+              <a:graphicData uri="http://schemas.openxmlformats.org/drawingml/2006/picture">
+                <pic:pic xmlns:pic="http://schemas.openxmlformats.org/drawingml/2006/picture">
+                  <pic:nvPicPr>
+                    <pic:cNvPr id="1" name=""/>
+                    <pic:cNvPicPr/>
+                  </pic:nvPicPr>
+                  <pic:blipFill>
+                    <a:blip r:embed="rId10"/>
+                    <a:stretch>
+                      <a:fillRect/>
+                    </a:stretch>
+                  </pic:blipFill>
+                  <pic:spPr>
+                    <a:xfrm>
+                      <a:off x="0" y="0"/>
+                      <a:ext cx="5731510" cy="3478530"/>
                     </a:xfrm>
                     <a:prstGeom prst="rect">
                       <a:avLst/>

</xml_diff>